<commit_message>
Finished draft of the empirical evaluation section on the Benchmarking chapter of my thesis.
</commit_message>
<xml_diff>
--- a/Thesis/MUSE Design and Implementation Details.docx
+++ b/Thesis/MUSE Design and Implementation Details.docx
@@ -100,15 +100,15 @@
           <w:sz w:val="24"/>
           <w:szCs w:val="24"/>
         </w:rPr>
-        <w:t>Finally, we describe the MUSE code generator which helps users get started more efficiently</w:t>
-      </w:r>
-      <w:r>
-        <w:rPr>
-          <w:rFonts w:ascii="Times New Roman" w:hAnsi="Times New Roman"/>
-          <w:sz w:val="24"/>
-          <w:szCs w:val="24"/>
-        </w:rPr>
-        <w:t>,</w:t>
+        <w:t xml:space="preserve">Finally, we describe the MUSE code generator which helps users get started more </w:t>
+      </w:r>
+      <w:r>
+        <w:rPr>
+          <w:rFonts w:ascii="Times New Roman" w:hAnsi="Times New Roman"/>
+          <w:sz w:val="24"/>
+          <w:szCs w:val="24"/>
+        </w:rPr>
+        <w:t>efficiently;</w:t>
       </w:r>
       <w:r>
         <w:rPr>
@@ -132,18 +132,16 @@
           <w:sz w:val="24"/>
           <w:szCs w:val="24"/>
         </w:rPr>
-        <w:t xml:space="preserve"> </w:t>
-      </w:r>
-      <w:proofErr w:type="gramStart"/>
-      <w:r>
-        <w:rPr>
-          <w:rFonts w:ascii="Times New Roman" w:hAnsi="Times New Roman"/>
-          <w:sz w:val="24"/>
-          <w:szCs w:val="24"/>
-        </w:rPr>
-        <w:t>MUSE</w:t>
-      </w:r>
-      <w:proofErr w:type="gramEnd"/>
+        <w:t xml:space="preserve"> MUSE</w:t>
+      </w:r>
+      <w:r>
+        <w:rPr>
+          <w:rFonts w:ascii="Times New Roman" w:hAnsi="Times New Roman"/>
+          <w:sz w:val="24"/>
+          <w:szCs w:val="24"/>
+        </w:rPr>
+        <w:t>’s</w:t>
+      </w:r>
       <w:r>
         <w:rPr>
           <w:rFonts w:ascii="Times New Roman" w:hAnsi="Times New Roman"/>
@@ -1278,7 +1276,7 @@
           <w:sz w:val="24"/>
           <w:szCs w:val="24"/>
         </w:rPr>
-        <w:t>a</w:t>
+        <w:t>A</w:t>
       </w:r>
       <w:r>
         <w:rPr>
@@ -1313,7 +1311,16 @@
           <w:sz w:val="24"/>
           <w:szCs w:val="24"/>
         </w:rPr>
-        <w:t>agentID</w:t>
+        <w:t>A</w:t>
+      </w:r>
+      <w:r>
+        <w:rPr>
+          <w:rFonts w:ascii="Times New Roman" w:hAnsi="Times New Roman"/>
+          <w:i/>
+          <w:sz w:val="24"/>
+          <w:szCs w:val="24"/>
+        </w:rPr>
+        <w:t>gentID</w:t>
       </w:r>
       <w:r>
         <w:rPr>
@@ -1411,7 +1418,23 @@
                 <w:sz w:val="24"/>
                 <w:szCs w:val="24"/>
               </w:rPr>
-              <w:t xml:space="preserve">From figure 7 to the left, you can see that to register an agent, two classes must be made aware of the agent. First, is the </w:t>
+              <w:t xml:space="preserve">From figure 7 to the </w:t>
+            </w:r>
+            <w:r>
+              <w:rPr>
+                <w:rFonts w:ascii="Times New Roman" w:hAnsi="Times New Roman"/>
+                <w:sz w:val="24"/>
+                <w:szCs w:val="24"/>
+              </w:rPr>
+              <w:t>right</w:t>
+            </w:r>
+            <w:r>
+              <w:rPr>
+                <w:rFonts w:ascii="Times New Roman" w:hAnsi="Times New Roman"/>
+                <w:sz w:val="24"/>
+                <w:szCs w:val="24"/>
+              </w:rPr>
+              <w:t xml:space="preserve">, you can see that to register an agent, two classes must be made aware of the agent. First, is the </w:t>
             </w:r>
             <w:r>
               <w:rPr>
@@ -1599,7 +1622,39 @@
           <w:sz w:val="24"/>
           <w:szCs w:val="24"/>
         </w:rPr>
-        <w:t xml:space="preserve"> class is also used for setting begin and end time of the simulation. This takes care of requirement three from above. The only way that agents can communicate with each other is through message. Since MUSE is parallel you cannot get an instance to an </w:t>
+        <w:t xml:space="preserve"> class is also used for setting begin and end time of the simulation. This takes care of requirement three from above. The only way that agents can communicate with each other is through message. Since MUSE is parallel </w:t>
+      </w:r>
+      <w:r>
+        <w:rPr>
+          <w:rFonts w:ascii="Times New Roman" w:hAnsi="Times New Roman"/>
+          <w:sz w:val="24"/>
+          <w:szCs w:val="24"/>
+        </w:rPr>
+        <w:t xml:space="preserve">capable, </w:t>
+      </w:r>
+      <w:r>
+        <w:rPr>
+          <w:rFonts w:ascii="Times New Roman" w:hAnsi="Times New Roman"/>
+          <w:sz w:val="24"/>
+          <w:szCs w:val="24"/>
+        </w:rPr>
+        <w:t>you cannot get an instance to an</w:t>
+      </w:r>
+      <w:r>
+        <w:rPr>
+          <w:rFonts w:ascii="Times New Roman" w:hAnsi="Times New Roman"/>
+          <w:sz w:val="24"/>
+          <w:szCs w:val="24"/>
+        </w:rPr>
+        <w:t>other</w:t>
+      </w:r>
+      <w:r>
+        <w:rPr>
+          <w:rFonts w:ascii="Times New Roman" w:hAnsi="Times New Roman"/>
+          <w:sz w:val="24"/>
+          <w:szCs w:val="24"/>
+        </w:rPr>
+        <w:t xml:space="preserve"> </w:t>
       </w:r>
       <w:r>
         <w:rPr>
@@ -1642,6 +1697,7 @@
           <w:sz w:val="24"/>
           <w:szCs w:val="24"/>
         </w:rPr>
+        <w:lastRenderedPageBreak/>
         <w:t>Event</w:t>
       </w:r>
       <w:r>
@@ -1650,16 +1706,7 @@
           <w:sz w:val="24"/>
           <w:szCs w:val="24"/>
         </w:rPr>
-        <w:t xml:space="preserve"> class </w:t>
-      </w:r>
-      <w:r>
-        <w:rPr>
-          <w:rFonts w:ascii="Times New Roman" w:hAnsi="Times New Roman"/>
-          <w:sz w:val="24"/>
-          <w:szCs w:val="24"/>
-        </w:rPr>
-        <w:lastRenderedPageBreak/>
-        <w:t>handles requirement four. The next component will help us deliver the events to the correct agent. The event scheduling component is quite complex.</w:t>
+        <w:t xml:space="preserve"> class handles requirement four. The next component will help us deliver the events to the correct agent. The event scheduling component is quite complex.</w:t>
       </w:r>
     </w:p>
     <w:p>
@@ -1848,7 +1895,15 @@
           <w:sz w:val="24"/>
           <w:szCs w:val="24"/>
         </w:rPr>
-        <w:t xml:space="preserve"> header for construction parameters. Within the </w:t>
+        <w:t xml:space="preserve"> header for construction parameters. </w:t>
+      </w:r>
+      <w:r>
+        <w:rPr>
+          <w:rFonts w:ascii="Times New Roman" w:hAnsi="Times New Roman"/>
+          <w:sz w:val="24"/>
+          <w:szCs w:val="24"/>
+        </w:rPr>
+        <w:t xml:space="preserve">Scheduling of events is done through the </w:t>
       </w:r>
       <w:r>
         <w:rPr>
@@ -1865,7 +1920,15 @@
           <w:sz w:val="24"/>
           <w:szCs w:val="24"/>
         </w:rPr>
-        <w:t xml:space="preserve"> class methods to schedule events is provided. The </w:t>
+        <w:t xml:space="preserve"> class</w:t>
+      </w:r>
+      <w:r>
+        <w:rPr>
+          <w:rFonts w:ascii="Times New Roman" w:hAnsi="Times New Roman"/>
+          <w:sz w:val="24"/>
+          <w:szCs w:val="24"/>
+        </w:rPr>
+        <w:t xml:space="preserve">. The </w:t>
       </w:r>
       <w:r>
         <w:rPr>
@@ -1882,7 +1945,55 @@
           <w:sz w:val="24"/>
           <w:szCs w:val="24"/>
         </w:rPr>
-        <w:t xml:space="preserve"> class intelligently decides internally to either pass the work onto the simulation kernel or if the event is to itself, it by passes the kernel and automatically adds it to its queue of events to process. Now if the event being scheduled is not to itself, there are two paths that it can take. The event can be to an agent that is locally registered (within the same kernel) or running on another kernel (another node). The agent’s simulation kernel will figure this out and either pushes the event to the </w:t>
+        <w:t xml:space="preserve"> class intelligently decides internally to either pass the work onto the simulation kernel or i</w:t>
+      </w:r>
+      <w:r>
+        <w:rPr>
+          <w:rFonts w:ascii="Times New Roman" w:hAnsi="Times New Roman"/>
+          <w:sz w:val="24"/>
+          <w:szCs w:val="24"/>
+        </w:rPr>
+        <w:t>f the event is to itself, it by</w:t>
+      </w:r>
+      <w:r>
+        <w:rPr>
+          <w:rFonts w:ascii="Times New Roman" w:hAnsi="Times New Roman"/>
+          <w:sz w:val="24"/>
+          <w:szCs w:val="24"/>
+        </w:rPr>
+        <w:t xml:space="preserve">passes the kernel and automatically adds it to its </w:t>
+      </w:r>
+      <w:r>
+        <w:rPr>
+          <w:rFonts w:ascii="Times New Roman" w:hAnsi="Times New Roman"/>
+          <w:sz w:val="24"/>
+          <w:szCs w:val="24"/>
+        </w:rPr>
+        <w:t>heap</w:t>
+      </w:r>
+      <w:r>
+        <w:rPr>
+          <w:rFonts w:ascii="Times New Roman" w:hAnsi="Times New Roman"/>
+          <w:sz w:val="24"/>
+          <w:szCs w:val="24"/>
+        </w:rPr>
+        <w:t xml:space="preserve"> of events to process. Now if the event being scheduled is not to itself, there are two paths that it can take. The event can be to an agent that is locally registered (within the same kernel) or running on another kernel (another </w:t>
+      </w:r>
+      <w:r>
+        <w:rPr>
+          <w:rFonts w:ascii="Times New Roman" w:hAnsi="Times New Roman"/>
+          <w:sz w:val="24"/>
+          <w:szCs w:val="24"/>
+        </w:rPr>
+        <w:t>process</w:t>
+      </w:r>
+      <w:r>
+        <w:rPr>
+          <w:rFonts w:ascii="Times New Roman" w:hAnsi="Times New Roman"/>
+          <w:sz w:val="24"/>
+          <w:szCs w:val="24"/>
+        </w:rPr>
+        <w:t xml:space="preserve">). The agent’s simulation kernel will figure this out and either pushes the event to the </w:t>
       </w:r>
       <w:r>
         <w:rPr>
@@ -2080,7 +2191,23 @@
           <w:sz w:val="24"/>
           <w:szCs w:val="24"/>
         </w:rPr>
-        <w:t xml:space="preserve">When the simulation is proceeding, the user will want to extra necessary data from the simulation. However, due to the complexity of parallelism and possible rollbacks users should not use standard IO libraries. The next component deals with safely committing simulation data. </w:t>
+        <w:t>When the simulation is proceeding, the user will want to extra</w:t>
+      </w:r>
+      <w:r>
+        <w:rPr>
+          <w:rFonts w:ascii="Times New Roman" w:hAnsi="Times New Roman"/>
+          <w:sz w:val="24"/>
+          <w:szCs w:val="24"/>
+        </w:rPr>
+        <w:t>ct</w:t>
+      </w:r>
+      <w:r>
+        <w:rPr>
+          <w:rFonts w:ascii="Times New Roman" w:hAnsi="Times New Roman"/>
+          <w:sz w:val="24"/>
+          <w:szCs w:val="24"/>
+        </w:rPr>
+        <w:t xml:space="preserve"> necessary data from the simulation. However, due to the complexity of parallelism and possible rollbacks users should not use standard IO libraries. The next component deals with safely committing simulation data. </w:t>
       </w:r>
     </w:p>
     <w:p>
@@ -2186,7 +2313,23 @@
                 <w:sz w:val="24"/>
                 <w:szCs w:val="24"/>
               </w:rPr>
-              <w:t xml:space="preserve"> to perform IO operations. MUSE has developed the </w:t>
+              <w:t xml:space="preserve"> to perform IO operations. </w:t>
+            </w:r>
+            <w:r>
+              <w:rPr>
+                <w:rFonts w:ascii="Times New Roman" w:hAnsi="Times New Roman"/>
+                <w:sz w:val="24"/>
+                <w:szCs w:val="24"/>
+              </w:rPr>
+              <w:t>We have</w:t>
+            </w:r>
+            <w:r>
+              <w:rPr>
+                <w:rFonts w:ascii="Times New Roman" w:hAnsi="Times New Roman"/>
+                <w:sz w:val="24"/>
+                <w:szCs w:val="24"/>
+              </w:rPr>
+              <w:t xml:space="preserve"> developed the </w:t>
             </w:r>
             <w:r>
               <w:rPr>
@@ -2203,7 +2346,66 @@
                 <w:sz w:val="24"/>
                 <w:szCs w:val="24"/>
               </w:rPr>
-              <w:t xml:space="preserve"> which handles outputting data to any stream safely. Details of how to use oSimStream and will be described later.</w:t>
+              <w:t xml:space="preserve"> which handles outputting data to any stream safely. </w:t>
+            </w:r>
+            <w:r>
+              <w:rPr>
+                <w:rFonts w:ascii="Times New Roman" w:hAnsi="Times New Roman"/>
+                <w:sz w:val="24"/>
+                <w:szCs w:val="24"/>
+              </w:rPr>
+              <w:t xml:space="preserve">There is a default </w:t>
+            </w:r>
+            <w:r>
+              <w:rPr>
+                <w:rFonts w:ascii="Times New Roman" w:hAnsi="Times New Roman"/>
+                <w:i/>
+                <w:sz w:val="24"/>
+                <w:szCs w:val="24"/>
+              </w:rPr>
+              <w:t>oSimStream</w:t>
+            </w:r>
+            <w:r>
+              <w:rPr>
+                <w:rFonts w:ascii="Times New Roman" w:hAnsi="Times New Roman"/>
+                <w:sz w:val="24"/>
+                <w:szCs w:val="24"/>
+              </w:rPr>
+              <w:t xml:space="preserve"> class in the </w:t>
+            </w:r>
+            <w:r>
+              <w:rPr>
+                <w:rFonts w:ascii="Times New Roman" w:hAnsi="Times New Roman"/>
+                <w:i/>
+                <w:sz w:val="24"/>
+                <w:szCs w:val="24"/>
+              </w:rPr>
+              <w:t>Agent</w:t>
+            </w:r>
+            <w:r>
+              <w:rPr>
+                <w:rFonts w:ascii="Times New Roman" w:hAnsi="Times New Roman"/>
+                <w:sz w:val="24"/>
+                <w:szCs w:val="24"/>
+              </w:rPr>
+              <w:t xml:space="preserve"> class. You can use this just like using </w:t>
+            </w:r>
+            <w:r>
+              <w:rPr>
+                <w:rFonts w:ascii="Times New Roman" w:hAnsi="Times New Roman"/>
+                <w:i/>
+                <w:sz w:val="24"/>
+                <w:szCs w:val="24"/>
+              </w:rPr>
+              <w:t>std::cout</w:t>
+            </w:r>
+            <w:r>
+              <w:rPr>
+                <w:rFonts w:ascii="Times New Roman" w:hAnsi="Times New Roman"/>
+                <w:sz w:val="24"/>
+                <w:szCs w:val="24"/>
+              </w:rPr>
+              <w:t>.</w:t>
             </w:r>
           </w:p>
         </w:tc>
@@ -2502,7 +2704,7 @@
           <w:sz w:val="24"/>
           <w:szCs w:val="24"/>
         </w:rPr>
-        <w:t xml:space="preserve">This GVT message is as described earlier. When a message reaches a kernel, the kernel polls the scheduler for the agent that will execute next. This agent by definition will have the LGVT (local global virtual time). LGVT is the least timestamp of all agents’ LVT (local virtual time). It updates the </w:t>
+        <w:t xml:space="preserve">When a message reaches a kernel, the kernel polls the scheduler for the agent that will execute next. This agent by definition will have the LGVT (local global virtual time). LGVT is the least timestamp of all agents’ LVT (local virtual time). It updates the </w:t>
       </w:r>
       <w:r>
         <w:rPr>
@@ -2519,7 +2721,7 @@
           <w:sz w:val="24"/>
           <w:szCs w:val="24"/>
         </w:rPr>
-        <w:t xml:space="preserve"> accordingly and passes it to the next kernel in a ring fashion. We will describe each of these classes in all the components in section 3.3.</w:t>
+        <w:t xml:space="preserve"> accordingly and passes it to the next kernel in a ring fashion. </w:t>
       </w:r>
     </w:p>
     <w:p>
@@ -2819,22 +3021,30 @@
           <w:sz w:val="24"/>
           <w:szCs w:val="24"/>
         </w:rPr>
-        <w:t xml:space="preserve"> for example. In terms of performance, MUSE also has to excel. MUSE is being developed as a tool to help harness high performance distributed computing (HPDC), therefore it is natural that is should be efficient internally in order to be a good starting base. Although </w:t>
-      </w:r>
-      <w:r>
-        <w:rPr>
-          <w:rFonts w:ascii="Times New Roman" w:hAnsi="Times New Roman"/>
+        <w:t xml:space="preserve"> for example. In terms of performance, MUSE also has to excel. MUSE is being developed as a tool to help harness high performance distributed computing (HPDC), therefore it is natural that is should be efficient internally in order to be a good starting base. Although MUSE design is subject to change, the remaining of this section will describe MUSE in more detail. </w:t>
+      </w:r>
+    </w:p>
+    <w:p>
+      <w:pPr>
+        <w:spacing w:line="360" w:lineRule="auto"/>
+        <w:jc w:val="both"/>
+        <w:rPr>
+          <w:rFonts w:ascii="Times New Roman" w:hAnsi="Times New Roman"/>
+          <w:color w:val="FF0000"/>
+          <w:sz w:val="24"/>
+          <w:szCs w:val="24"/>
+        </w:rPr>
+      </w:pPr>
+      <w:r>
+        <w:rPr>
+          <w:rFonts w:ascii="Times New Roman" w:hAnsi="Times New Roman"/>
+          <w:color w:val="FF0000"/>
           <w:sz w:val="24"/>
           <w:szCs w:val="24"/>
         </w:rPr>
         <w:lastRenderedPageBreak/>
-        <w:t xml:space="preserve">MUSE design is subject to change, the remaining of this section will describe MUSE in more detail. </w:t>
-      </w:r>
-    </w:p>
-    <w:p>
-      <w:pPr>
-        <w:pStyle w:val="NoSpacing"/>
-      </w:pPr>
+        <w:t>-----------------below is old crap, ignore for now--------------------------</w:t>
+      </w:r>
     </w:p>
     <w:p>
       <w:pPr>
@@ -3427,6 +3637,18 @@
           <w:szCs w:val="24"/>
         </w:rPr>
       </w:pPr>
+    </w:p>
+    <w:p>
+      <w:pPr>
+        <w:pStyle w:val="NoSpacing"/>
+        <w:spacing w:line="360" w:lineRule="auto"/>
+        <w:jc w:val="both"/>
+        <w:rPr>
+          <w:rFonts w:ascii="Times New Roman" w:hAnsi="Times New Roman"/>
+          <w:sz w:val="24"/>
+          <w:szCs w:val="24"/>
+        </w:rPr>
+      </w:pPr>
       <w:r>
         <w:rPr>
           <w:rFonts w:ascii="Times New Roman" w:hAnsi="Times New Roman"/>
@@ -4627,7 +4849,23 @@
           <w:sz w:val="24"/>
           <w:szCs w:val="24"/>
         </w:rPr>
-        <w:t xml:space="preserve">All the needed includes are already added for a basic class that inherits from the </w:t>
+        <w:t xml:space="preserve">All the needed </w:t>
+      </w:r>
+      <w:r>
+        <w:rPr>
+          <w:rFonts w:ascii="Times New Roman" w:hAnsi="Times New Roman"/>
+          <w:sz w:val="24"/>
+          <w:szCs w:val="24"/>
+        </w:rPr>
+        <w:t xml:space="preserve">header </w:t>
+      </w:r>
+      <w:r>
+        <w:rPr>
+          <w:rFonts w:ascii="Times New Roman" w:hAnsi="Times New Roman"/>
+          <w:sz w:val="24"/>
+          <w:szCs w:val="24"/>
+        </w:rPr>
+        <w:t xml:space="preserve">includes are already added for a basic class that inherits from the </w:t>
       </w:r>
       <w:r>
         <w:rPr>

</xml_diff>